<commit_message>
Did critique of our website.
</commit_message>
<xml_diff>
--- a/week8_dir/DQ1_dir/DQ1_notes.docx
+++ b/week8_dir/DQ1_dir/DQ1_notes.docx
@@ -59,10 +59,11 @@
           <w:szCs w:val="26"/>
           <w:u w:color="535353"/>
         </w:rPr>
-        <w:t xml:space="preserve">Critically examine how you could improve the usability and accessibility of your own group Web site. Do the same for one other group’s Web site. Your Instructor will provide the URLs for </w:t>
-      </w:r>
-      <w:proofErr w:type="gramStart"/>
-      <w:r>
+        <w:t>Critically examine how you could improve the usability and accessibility of your own group Web site. Do the same for one other group’s Web site. Your Instructor will provide the URLs for all the group Web sites in an Announcement this week.</w:t>
+      </w:r>
+    </w:p>
+    <w:p>
+      <w:pPr>
         <w:rPr>
           <w:rFonts w:ascii="Lucida Grande" w:hAnsi="Lucida Grande" w:cs="Lucida Grande"/>
           <w:kern w:val="1"/>
@@ -70,29 +71,6 @@
           <w:szCs w:val="26"/>
           <w:u w:color="535353"/>
         </w:rPr>
-        <w:t>all the</w:t>
-      </w:r>
-      <w:proofErr w:type="gramEnd"/>
-      <w:r>
-        <w:rPr>
-          <w:rFonts w:ascii="Lucida Grande" w:hAnsi="Lucida Grande" w:cs="Lucida Grande"/>
-          <w:kern w:val="1"/>
-          <w:sz w:val="26"/>
-          <w:szCs w:val="26"/>
-          <w:u w:color="535353"/>
-        </w:rPr>
-        <w:t xml:space="preserve"> group Web sites in an Announcement this week.</w:t>
-      </w:r>
-    </w:p>
-    <w:p>
-      <w:pPr>
-        <w:rPr>
-          <w:rFonts w:ascii="Lucida Grande" w:hAnsi="Lucida Grande" w:cs="Lucida Grande"/>
-          <w:kern w:val="1"/>
-          <w:sz w:val="26"/>
-          <w:szCs w:val="26"/>
-          <w:u w:color="535353"/>
-        </w:rPr>
       </w:pPr>
     </w:p>
     <w:p>
@@ -191,13 +169,8 @@
           <w:numId w:val="1"/>
         </w:numPr>
       </w:pPr>
-      <w:proofErr w:type="spellStart"/>
-      <w:r>
-        <w:t>Cherim</w:t>
-      </w:r>
-      <w:proofErr w:type="spellEnd"/>
-      <w:r>
-        <w:t>, 2007</w:t>
+      <w:r>
+        <w:t>Cherim, 2007</w:t>
       </w:r>
     </w:p>
     <w:p>
@@ -220,11 +193,9 @@
           <w:numId w:val="1"/>
         </w:numPr>
       </w:pPr>
-      <w:proofErr w:type="spellStart"/>
       <w:r>
         <w:t>Webmasterworld</w:t>
       </w:r>
-      <w:proofErr w:type="spellEnd"/>
     </w:p>
     <w:p>
       <w:pPr>
@@ -307,15 +278,7 @@
         </w:numPr>
       </w:pPr>
       <w:r>
-        <w:t>Usability efforts often focus on primary user groups and common user characteristics</w:t>
-      </w:r>
-      <w:proofErr w:type="gramStart"/>
-      <w:r>
-        <w:t>;</w:t>
-      </w:r>
-      <w:proofErr w:type="gramEnd"/>
-      <w:r>
-        <w:t xml:space="preserve"> in the past, many have not included people with disabilities. More and more usability specialists are recognizing the benefits of including people with disabilities in usability research and practice, including:</w:t>
+        <w:t>Usability efforts often focus on primary user groups and common user characteristics; in the past, many have not included people with disabilities. More and more usability specialists are recognizing the benefits of including people with disabilities in usability research and practice, including:</w:t>
       </w:r>
     </w:p>
     <w:p>
@@ -362,33 +325,20 @@
           <w:numId w:val="1"/>
         </w:numPr>
       </w:pPr>
-      <w:proofErr w:type="spellStart"/>
-      <w:r>
-        <w:t>Cherim</w:t>
-      </w:r>
-      <w:proofErr w:type="spellEnd"/>
-      <w:r>
-        <w:t>, 2007</w:t>
-      </w:r>
-    </w:p>
-    <w:p>
-      <w:pPr>
-        <w:pStyle w:val="ListParagraph"/>
-        <w:numPr>
-          <w:ilvl w:val="3"/>
-          <w:numId w:val="1"/>
-        </w:numPr>
-      </w:pPr>
-      <w:r>
-        <w:t xml:space="preserve">Usability pertains to the layout, the location of elements, the functionality of the progressive enhancements, the </w:t>
-      </w:r>
-      <w:proofErr w:type="gramStart"/>
-      <w:r>
-        <w:t>design,</w:t>
-      </w:r>
-      <w:proofErr w:type="gramEnd"/>
-      <w:r>
-        <w:t xml:space="preserve"> the site’s inherit intuitiveness, and more. If someone can’t readily locate the navigation, for example, it would probably be classified as a usability issue, regardless of how technically accessible it may be. Many usability issues are less clear. Some teeter on the brink of accessibility. Some go further. And that brings us to a gray area.</w:t>
+      <w:r>
+        <w:t>Cherim, 2007</w:t>
+      </w:r>
+    </w:p>
+    <w:p>
+      <w:pPr>
+        <w:pStyle w:val="ListParagraph"/>
+        <w:numPr>
+          <w:ilvl w:val="3"/>
+          <w:numId w:val="1"/>
+        </w:numPr>
+      </w:pPr>
+      <w:r>
+        <w:t>Usability pertains to the layout, the location of elements, the functionality of the progressive enhancements, the design, the site’s inherit intuitiveness, and more. If someone can’t readily locate the navigation, for example, it would probably be classified as a usability issue, regardless of how technically accessible it may be. Many usability issues are less clear. Some teeter on the brink of accessibility. Some go further. And that brings us to a gray area.</w:t>
       </w:r>
     </w:p>
     <w:p>
@@ -399,11 +349,9 @@
           <w:numId w:val="1"/>
         </w:numPr>
       </w:pPr>
-      <w:proofErr w:type="spellStart"/>
       <w:r>
         <w:t>Webmasterworld</w:t>
       </w:r>
-      <w:proofErr w:type="spellEnd"/>
     </w:p>
     <w:p>
       <w:pPr>
@@ -426,79 +374,31 @@
         </w:numPr>
       </w:pPr>
       <w:r>
-        <w:t xml:space="preserve">Whether consciously or not, we have all learned valuable lessons from </w:t>
-      </w:r>
-      <w:proofErr w:type="spellStart"/>
-      <w:r>
-        <w:t>from</w:t>
-      </w:r>
-      <w:proofErr w:type="spellEnd"/>
-      <w:r>
-        <w:t xml:space="preserve"> years of study and research by usability guru </w:t>
-      </w:r>
-      <w:proofErr w:type="spellStart"/>
-      <w:r>
-        <w:t>Jakob</w:t>
-      </w:r>
-      <w:proofErr w:type="spellEnd"/>
-      <w:r>
-        <w:t xml:space="preserve"> Nielsen [useit.com]: 1) web users want to find what they're after quickly, and 2) if they don't know what they're after, they nevertheless want to browse quickly and access information they come across in a logical manner.</w:t>
-      </w:r>
-    </w:p>
-    <w:p>
-      <w:pPr>
-        <w:pStyle w:val="ListParagraph"/>
-        <w:numPr>
-          <w:ilvl w:val="3"/>
-          <w:numId w:val="1"/>
-        </w:numPr>
-      </w:pPr>
-      <w:r>
-        <w:t xml:space="preserve">Usability is the answer to how you can please your users and </w:t>
-      </w:r>
-      <w:proofErr w:type="gramStart"/>
-      <w:r>
-        <w:t>live</w:t>
-      </w:r>
-      <w:proofErr w:type="gramEnd"/>
-      <w:r>
-        <w:t xml:space="preserve"> up to the demands of an </w:t>
-      </w:r>
-      <w:proofErr w:type="spellStart"/>
-      <w:r>
-        <w:t>everchanging</w:t>
-      </w:r>
-      <w:proofErr w:type="spellEnd"/>
-      <w:r>
-        <w:t xml:space="preserve"> web. Internet is no longer just about having the information people are looking for. It's about providing the easiest way of finding that information.</w:t>
-      </w:r>
-    </w:p>
-    <w:p>
-      <w:pPr>
-        <w:pStyle w:val="ListParagraph"/>
-        <w:numPr>
-          <w:ilvl w:val="3"/>
-          <w:numId w:val="1"/>
-        </w:numPr>
-      </w:pPr>
-      <w:r>
-        <w:t>The same methods used to making your website accessible can typically be directly employed in making your site usable. Try navigating your site using your off hand again. Navigate your website using nothing but a keyboard. Give someone (not tech savvy) who is unfamiliar with your website the task of finding something in particular. Watch their behavior. Listen to their feedback on what worked and what did not. Then do that a thousand times more! ...</w:t>
-      </w:r>
-      <w:proofErr w:type="gramStart"/>
-      <w:r>
-        <w:t>or</w:t>
-      </w:r>
-      <w:proofErr w:type="gramEnd"/>
-      <w:r>
-        <w:t xml:space="preserve">, go read some of </w:t>
-      </w:r>
-      <w:proofErr w:type="spellStart"/>
-      <w:r>
-        <w:t>Jakob</w:t>
-      </w:r>
-      <w:proofErr w:type="spellEnd"/>
-      <w:r>
-        <w:t xml:space="preserve"> Nielsen's articles.</w:t>
+        <w:t>Whether consciously or not, we have all learned valuable lessons from from years of study and research by usability guru Jakob Nielsen [useit.com]: 1) web users want to find what they're after quickly, and 2) if they don't know what they're after, they nevertheless want to browse quickly and access information they come across in a logical manner.</w:t>
+      </w:r>
+    </w:p>
+    <w:p>
+      <w:pPr>
+        <w:pStyle w:val="ListParagraph"/>
+        <w:numPr>
+          <w:ilvl w:val="3"/>
+          <w:numId w:val="1"/>
+        </w:numPr>
+      </w:pPr>
+      <w:r>
+        <w:t>Usability is the answer to how you can please your users and live up to the demands of an everchanging web. Internet is no longer just about having the information people are looking for. It's about providing the easiest way of finding that information.</w:t>
+      </w:r>
+    </w:p>
+    <w:p>
+      <w:pPr>
+        <w:pStyle w:val="ListParagraph"/>
+        <w:numPr>
+          <w:ilvl w:val="3"/>
+          <w:numId w:val="1"/>
+        </w:numPr>
+      </w:pPr>
+      <w:r>
+        <w:t>The same methods used to making your website accessible can typically be directly employed in making your site usable. Try navigating your site using your off hand again. Navigate your website using nothing but a keyboard. Give someone (not tech savvy) who is unfamiliar with your website the task of finding something in particular. Watch their behavior. Listen to their feedback on what worked and what did not. Then do that a thousand times more! ...or, go read some of Jakob Nielsen's articles.</w:t>
       </w:r>
     </w:p>
     <w:p>
@@ -541,10 +441,121 @@
       <w:pPr>
         <w:pStyle w:val="ListParagraph"/>
         <w:numPr>
+          <w:ilvl w:val="3"/>
+          <w:numId w:val="1"/>
+        </w:numPr>
+      </w:pPr>
+      <w:r>
+        <w:t>Summary</w:t>
+      </w:r>
+    </w:p>
+    <w:p>
+      <w:pPr>
+        <w:pStyle w:val="ListParagraph"/>
+        <w:numPr>
+          <w:ilvl w:val="4"/>
+          <w:numId w:val="1"/>
+        </w:numPr>
+      </w:pPr>
+      <w:r>
+        <w:t>While accessibility is typically directly associated with disabilities there is so much more to consider. Accessibility means not turning anyone away, regardless of browser, internet connection speed, education, disabilities, personal preferences. So what if your visitor prefers large text and you think it will look ugly. It is their choice! So what if your buyer is using a pointer wand to make a purchase? Are you going to turn them and their money down based on a disability?</w:t>
+      </w:r>
+    </w:p>
+    <w:p>
+      <w:pPr>
+        <w:pStyle w:val="ListParagraph"/>
+        <w:numPr>
+          <w:ilvl w:val="4"/>
+          <w:numId w:val="1"/>
+        </w:numPr>
+      </w:pPr>
+      <w:r>
+        <w:t>Accessibility is about empowering your visitors!</w:t>
+      </w:r>
+    </w:p>
+    <w:p>
+      <w:pPr>
+        <w:pStyle w:val="ListParagraph"/>
+        <w:numPr>
           <w:ilvl w:val="1"/>
           <w:numId w:val="1"/>
         </w:numPr>
       </w:pPr>
+      <w:r>
+        <w:t>What is the difference?</w:t>
+      </w:r>
+    </w:p>
+    <w:p>
+      <w:pPr>
+        <w:pStyle w:val="ListParagraph"/>
+        <w:numPr>
+          <w:ilvl w:val="2"/>
+          <w:numId w:val="1"/>
+        </w:numPr>
+      </w:pPr>
+      <w:r>
+        <w:t>Mifsud, 2011</w:t>
+      </w:r>
+    </w:p>
+    <w:p>
+      <w:pPr>
+        <w:pStyle w:val="ListParagraph"/>
+        <w:numPr>
+          <w:ilvl w:val="3"/>
+          <w:numId w:val="1"/>
+        </w:numPr>
+      </w:pPr>
+      <w:r>
+        <w:t>An accessible web site would benefit all users, not just those who are disabled [13]</w:t>
+      </w:r>
+    </w:p>
+    <w:p>
+      <w:pPr>
+        <w:pStyle w:val="ListParagraph"/>
+        <w:numPr>
+          <w:ilvl w:val="3"/>
+          <w:numId w:val="1"/>
+        </w:numPr>
+      </w:pPr>
+      <w:r>
+        <w:t>Accessibility is a subset of usability [9]</w:t>
+      </w:r>
+    </w:p>
+    <w:p>
+      <w:pPr>
+        <w:pStyle w:val="ListParagraph"/>
+        <w:numPr>
+          <w:ilvl w:val="3"/>
+          <w:numId w:val="1"/>
+        </w:numPr>
+      </w:pPr>
+      <w:r>
+        <w:t>A web site is not usable unless it is accessible [14]</w:t>
+      </w:r>
+    </w:p>
+    <w:p>
+      <w:pPr>
+        <w:pStyle w:val="ListParagraph"/>
+        <w:numPr>
+          <w:ilvl w:val="3"/>
+          <w:numId w:val="1"/>
+        </w:numPr>
+      </w:pPr>
+      <w:r>
+        <w:t>Whilst usability implies accessibility, the contrary is not necessarily true</w:t>
+      </w:r>
+    </w:p>
+    <w:p>
+      <w:pPr>
+        <w:pStyle w:val="ListParagraph"/>
+        <w:numPr>
+          <w:ilvl w:val="0"/>
+          <w:numId w:val="1"/>
+        </w:numPr>
+      </w:pPr>
+      <w:r>
+        <w:t>Our group’s website</w:t>
+      </w:r>
     </w:p>
     <w:p>
       <w:pPr>
@@ -555,7 +566,10 @@
         </w:numPr>
       </w:pPr>
       <w:r>
-        <w:t>What is the difference?</w:t>
+        <w:t>Accessibility</w:t>
+      </w:r>
+      <w:r>
+        <w:t xml:space="preserve"> critique</w:t>
       </w:r>
     </w:p>
     <w:p>
@@ -566,61 +580,131 @@
           <w:numId w:val="1"/>
         </w:numPr>
       </w:pPr>
-      <w:proofErr w:type="spellStart"/>
-      <w:r>
-        <w:t>Mifsud</w:t>
-      </w:r>
-      <w:proofErr w:type="spellEnd"/>
-      <w:r>
-        <w:t>, 2011</w:t>
-      </w:r>
-    </w:p>
-    <w:p>
-      <w:pPr>
-        <w:pStyle w:val="ListParagraph"/>
-        <w:numPr>
-          <w:ilvl w:val="3"/>
-          <w:numId w:val="1"/>
-        </w:numPr>
-      </w:pPr>
-      <w:r>
-        <w:t>An accessible web site would benefit all users, not just those who are disabled [13]</w:t>
-      </w:r>
-    </w:p>
-    <w:p>
-      <w:pPr>
-        <w:pStyle w:val="ListParagraph"/>
-        <w:numPr>
-          <w:ilvl w:val="3"/>
-          <w:numId w:val="1"/>
-        </w:numPr>
-      </w:pPr>
-      <w:r>
-        <w:t>Accessibility is a subset of usability [9]</w:t>
-      </w:r>
-    </w:p>
-    <w:p>
-      <w:pPr>
-        <w:pStyle w:val="ListParagraph"/>
-        <w:numPr>
-          <w:ilvl w:val="3"/>
-          <w:numId w:val="1"/>
-        </w:numPr>
-      </w:pPr>
-      <w:r>
-        <w:t>A web site is not usable unless it is accessible [14]</w:t>
-      </w:r>
-    </w:p>
-    <w:p>
-      <w:pPr>
-        <w:pStyle w:val="ListParagraph"/>
-        <w:numPr>
-          <w:ilvl w:val="3"/>
-          <w:numId w:val="1"/>
-        </w:numPr>
-      </w:pPr>
-      <w:r>
-        <w:t>Whilst usability implies accessibility, the contrary is not necessarily true</w:t>
+      <w:r>
+        <w:t>I had no problem viewing our website with Safari and Firefox from MacOSX.</w:t>
+      </w:r>
+      <w:r>
+        <w:t xml:space="preserve"> I did find the following issue though:</w:t>
+      </w:r>
+    </w:p>
+    <w:p>
+      <w:pPr>
+        <w:pStyle w:val="ListParagraph"/>
+        <w:numPr>
+          <w:ilvl w:val="3"/>
+          <w:numId w:val="1"/>
+        </w:numPr>
+      </w:pPr>
+      <w:r>
+        <w:t>Client-side validation for the form on the About Us section worked in Firefox, but</w:t>
+      </w:r>
+      <w:r>
+        <w:t xml:space="preserve"> did not work with Safari.</w:t>
+      </w:r>
+      <w:r>
+        <w:t xml:space="preserve"> I checked and JavaScript was enabled, so I still do not know how to fix this problem. When work</w:t>
+      </w:r>
+      <w:r>
+        <w:t>ing on this</w:t>
+      </w:r>
+      <w:r>
+        <w:t xml:space="preserve"> assignment, I only used Firefox, Internet Explorer, and Chrome.</w:t>
+      </w:r>
+    </w:p>
+    <w:p>
+      <w:pPr>
+        <w:pStyle w:val="ListParagraph"/>
+        <w:numPr>
+          <w:ilvl w:val="2"/>
+          <w:numId w:val="1"/>
+        </w:numPr>
+      </w:pPr>
+      <w:r>
+        <w:t>I see the following issues using iOS from my iPad and iPhone:</w:t>
+      </w:r>
+    </w:p>
+    <w:p>
+      <w:pPr>
+        <w:pStyle w:val="ListParagraph"/>
+        <w:numPr>
+          <w:ilvl w:val="3"/>
+          <w:numId w:val="1"/>
+        </w:numPr>
+      </w:pPr>
+      <w:r>
+        <w:t xml:space="preserve">Client-side </w:t>
+      </w:r>
+      <w:r>
+        <w:t>validation for the form on the About U</w:t>
+      </w:r>
+      <w:r>
+        <w:t>s section does not work.</w:t>
+      </w:r>
+      <w:r>
+        <w:t xml:space="preserve"> This was done with popup windows.</w:t>
+      </w:r>
+      <w:r>
+        <w:t xml:space="preserve"> This was my page.</w:t>
+      </w:r>
+    </w:p>
+    <w:p>
+      <w:pPr>
+        <w:pStyle w:val="ListParagraph"/>
+        <w:numPr>
+          <w:ilvl w:val="1"/>
+          <w:numId w:val="1"/>
+        </w:numPr>
+      </w:pPr>
+      <w:r>
+        <w:t>Usability</w:t>
+      </w:r>
+      <w:r>
+        <w:t xml:space="preserve"> critique</w:t>
+      </w:r>
+    </w:p>
+    <w:p>
+      <w:pPr>
+        <w:pStyle w:val="ListParagraph"/>
+        <w:numPr>
+          <w:ilvl w:val="2"/>
+          <w:numId w:val="1"/>
+        </w:numPr>
+      </w:pPr>
+      <w:r>
+        <w:t>The menu, location, about us, and register pages all have a form for the user to give their names, email addresses</w:t>
+      </w:r>
+      <w:r>
+        <w:t xml:space="preserve">, and comment. Perhaps this could be simplified by providing a single contact us page where the user could </w:t>
+      </w:r>
+      <w:r>
+        <w:t xml:space="preserve">do this. </w:t>
+      </w:r>
+      <w:r>
+        <w:t xml:space="preserve">However, each of the team members were responsible for one of these pages, so in the interest of demonstrating the ability to create functional forms, this was done on </w:t>
+      </w:r>
+      <w:r>
+        <w:t>each page</w:t>
+      </w:r>
+      <w:r>
+        <w:t>.</w:t>
+      </w:r>
+    </w:p>
+    <w:p>
+      <w:pPr>
+        <w:pStyle w:val="ListParagraph"/>
+        <w:numPr>
+          <w:ilvl w:val="2"/>
+          <w:numId w:val="1"/>
+        </w:numPr>
+      </w:pPr>
+      <w:r>
+        <w:t xml:space="preserve">The menu pages has a button to display the current date and time. Again, this was probably done to demonstrate the student’s coding ability. However, if this </w:t>
+      </w:r>
+      <w:r>
+        <w:t>were</w:t>
+      </w:r>
+      <w:r>
+        <w:t xml:space="preserve"> a real business, I would not have this feature.</w:t>
       </w:r>
     </w:p>
     <w:p>
@@ -632,7 +716,7 @@
         </w:numPr>
       </w:pPr>
       <w:r>
-        <w:t>Our group’s website</w:t>
+        <w:t>Other group’s website</w:t>
       </w:r>
     </w:p>
     <w:p>
@@ -644,61 +728,7 @@
         </w:numPr>
       </w:pPr>
       <w:r>
-        <w:t>Accessibility</w:t>
-      </w:r>
-      <w:r>
-        <w:t xml:space="preserve"> critique</w:t>
-      </w:r>
-    </w:p>
-    <w:p>
-      <w:pPr>
-        <w:pStyle w:val="ListParagraph"/>
-        <w:numPr>
-          <w:ilvl w:val="1"/>
-          <w:numId w:val="1"/>
-        </w:numPr>
-      </w:pPr>
-      <w:r>
-        <w:t>Usability</w:t>
-      </w:r>
-      <w:r>
-        <w:t xml:space="preserve"> critique</w:t>
-      </w:r>
-    </w:p>
-    <w:p>
-      <w:pPr>
-        <w:pStyle w:val="ListParagraph"/>
-        <w:numPr>
-          <w:ilvl w:val="0"/>
-          <w:numId w:val="1"/>
-        </w:numPr>
-      </w:pPr>
-      <w:r>
-        <w:t>Other group’s website</w:t>
-      </w:r>
-    </w:p>
-    <w:p>
-      <w:pPr>
-        <w:pStyle w:val="ListParagraph"/>
-        <w:numPr>
-          <w:ilvl w:val="1"/>
-          <w:numId w:val="1"/>
-        </w:numPr>
-      </w:pPr>
-      <w:r>
         <w:t>Accessibility critique</w:t>
-      </w:r>
-    </w:p>
-    <w:p>
-      <w:pPr>
-        <w:pStyle w:val="ListParagraph"/>
-        <w:numPr>
-          <w:ilvl w:val="1"/>
-          <w:numId w:val="1"/>
-        </w:numPr>
-      </w:pPr>
-      <w:r>
-        <w:t>Usability critique</w:t>
       </w:r>
       <w:bookmarkStart w:id="0" w:name="_GoBack"/>
       <w:bookmarkEnd w:id="0"/>
@@ -707,6 +737,18 @@
       <w:pPr>
         <w:pStyle w:val="ListParagraph"/>
         <w:numPr>
+          <w:ilvl w:val="1"/>
+          <w:numId w:val="1"/>
+        </w:numPr>
+      </w:pPr>
+      <w:r>
+        <w:t>Usability critique</w:t>
+      </w:r>
+    </w:p>
+    <w:p>
+      <w:pPr>
+        <w:pStyle w:val="ListParagraph"/>
+        <w:numPr>
           <w:ilvl w:val="0"/>
           <w:numId w:val="1"/>
         </w:numPr>
@@ -729,13 +771,8 @@
     </w:p>
     <w:p/>
     <w:p>
-      <w:proofErr w:type="spellStart"/>
-      <w:r>
-        <w:t>Cherim</w:t>
-      </w:r>
-      <w:proofErr w:type="spellEnd"/>
-      <w:r>
-        <w:t xml:space="preserve">, M. (2007) </w:t>
+      <w:r>
+        <w:t xml:space="preserve">Cherim, M. (2007) </w:t>
       </w:r>
       <w:r>
         <w:rPr>
@@ -760,14 +797,8 @@
     </w:p>
     <w:p/>
     <w:p>
-      <w:proofErr w:type="spellStart"/>
-      <w:proofErr w:type="gramStart"/>
-      <w:r>
-        <w:t>Mifsud</w:t>
-      </w:r>
-      <w:proofErr w:type="spellEnd"/>
-      <w:r>
-        <w:t>, J. (2011) ‘</w:t>
+      <w:r>
+        <w:t>Mifsud, J. (2011) ‘</w:t>
       </w:r>
       <w:r>
         <w:t>The Difference between Web Site Usability and Accessibility</w:t>
@@ -775,26 +806,14 @@
       <w:r>
         <w:t xml:space="preserve">’, </w:t>
       </w:r>
-      <w:proofErr w:type="spellStart"/>
       <w:r>
         <w:rPr>
           <w:i/>
         </w:rPr>
-        <w:t>UsabilityGeek</w:t>
-      </w:r>
-      <w:proofErr w:type="spellEnd"/>
-      <w:r>
-        <w:rPr>
-          <w:i/>
-        </w:rPr>
-        <w:t xml:space="preserve"> </w:t>
-      </w:r>
-      <w:r>
-        <w:t>[Online].</w:t>
-      </w:r>
-      <w:proofErr w:type="gramEnd"/>
-      <w:r>
-        <w:t xml:space="preserve"> Available from: </w:t>
+        <w:t xml:space="preserve">UsabilityGeek </w:t>
+      </w:r>
+      <w:r>
+        <w:t xml:space="preserve">[Online]. Available from: </w:t>
       </w:r>
       <w:hyperlink r:id="rId7" w:history="1">
         <w:r>

</xml_diff>

<commit_message>
Finished skeleton of week 8 DQ1
</commit_message>
<xml_diff>
--- a/week8_dir/DQ1_dir/DQ1_notes.docx
+++ b/week8_dir/DQ1_dir/DQ1_notes.docx
@@ -59,11 +59,10 @@
           <w:szCs w:val="26"/>
           <w:u w:color="535353"/>
         </w:rPr>
-        <w:t>Critically examine how you could improve the usability and accessibility of your own group Web site. Do the same for one other group’s Web site. Your Instructor will provide the URLs for all the group Web sites in an Announcement this week.</w:t>
-      </w:r>
-    </w:p>
-    <w:p>
-      <w:pPr>
+        <w:t xml:space="preserve">Critically examine how you could improve the usability and accessibility of your own group Web site. Do the same for one other group’s Web site. Your Instructor will provide the URLs for </w:t>
+      </w:r>
+      <w:proofErr w:type="gramStart"/>
+      <w:r>
         <w:rPr>
           <w:rFonts w:ascii="Lucida Grande" w:hAnsi="Lucida Grande" w:cs="Lucida Grande"/>
           <w:kern w:val="1"/>
@@ -71,6 +70,29 @@
           <w:szCs w:val="26"/>
           <w:u w:color="535353"/>
         </w:rPr>
+        <w:t>all the</w:t>
+      </w:r>
+      <w:proofErr w:type="gramEnd"/>
+      <w:r>
+        <w:rPr>
+          <w:rFonts w:ascii="Lucida Grande" w:hAnsi="Lucida Grande" w:cs="Lucida Grande"/>
+          <w:kern w:val="1"/>
+          <w:sz w:val="26"/>
+          <w:szCs w:val="26"/>
+          <w:u w:color="535353"/>
+        </w:rPr>
+        <w:t xml:space="preserve"> group Web sites in an Announcement this week.</w:t>
+      </w:r>
+    </w:p>
+    <w:p>
+      <w:pPr>
+        <w:rPr>
+          <w:rFonts w:ascii="Lucida Grande" w:hAnsi="Lucida Grande" w:cs="Lucida Grande"/>
+          <w:kern w:val="1"/>
+          <w:sz w:val="26"/>
+          <w:szCs w:val="26"/>
+          <w:u w:color="535353"/>
+        </w:rPr>
       </w:pPr>
     </w:p>
     <w:p>
@@ -169,8 +191,13 @@
           <w:numId w:val="1"/>
         </w:numPr>
       </w:pPr>
-      <w:r>
-        <w:t>Cherim, 2007</w:t>
+      <w:proofErr w:type="spellStart"/>
+      <w:r>
+        <w:t>Cherim</w:t>
+      </w:r>
+      <w:proofErr w:type="spellEnd"/>
+      <w:r>
+        <w:t>, 2007</w:t>
       </w:r>
     </w:p>
     <w:p>
@@ -193,9 +220,11 @@
           <w:numId w:val="1"/>
         </w:numPr>
       </w:pPr>
+      <w:proofErr w:type="spellStart"/>
       <w:r>
         <w:t>Webmasterworld</w:t>
       </w:r>
+      <w:proofErr w:type="spellEnd"/>
     </w:p>
     <w:p>
       <w:pPr>
@@ -278,7 +307,15 @@
         </w:numPr>
       </w:pPr>
       <w:r>
-        <w:t>Usability efforts often focus on primary user groups and common user characteristics; in the past, many have not included people with disabilities. More and more usability specialists are recognizing the benefits of including people with disabilities in usability research and practice, including:</w:t>
+        <w:t>Usability efforts often focus on primary user groups and common user characteristics</w:t>
+      </w:r>
+      <w:proofErr w:type="gramStart"/>
+      <w:r>
+        <w:t>;</w:t>
+      </w:r>
+      <w:proofErr w:type="gramEnd"/>
+      <w:r>
+        <w:t xml:space="preserve"> in the past, many have not included people with disabilities. More and more usability specialists are recognizing the benefits of including people with disabilities in usability research and practice, including:</w:t>
       </w:r>
     </w:p>
     <w:p>
@@ -325,20 +362,33 @@
           <w:numId w:val="1"/>
         </w:numPr>
       </w:pPr>
-      <w:r>
-        <w:t>Cherim, 2007</w:t>
-      </w:r>
-    </w:p>
-    <w:p>
-      <w:pPr>
-        <w:pStyle w:val="ListParagraph"/>
-        <w:numPr>
-          <w:ilvl w:val="3"/>
-          <w:numId w:val="1"/>
-        </w:numPr>
-      </w:pPr>
-      <w:r>
-        <w:t>Usability pertains to the layout, the location of elements, the functionality of the progressive enhancements, the design, the site’s inherit intuitiveness, and more. If someone can’t readily locate the navigation, for example, it would probably be classified as a usability issue, regardless of how technically accessible it may be. Many usability issues are less clear. Some teeter on the brink of accessibility. Some go further. And that brings us to a gray area.</w:t>
+      <w:proofErr w:type="spellStart"/>
+      <w:r>
+        <w:t>Cherim</w:t>
+      </w:r>
+      <w:proofErr w:type="spellEnd"/>
+      <w:r>
+        <w:t>, 2007</w:t>
+      </w:r>
+    </w:p>
+    <w:p>
+      <w:pPr>
+        <w:pStyle w:val="ListParagraph"/>
+        <w:numPr>
+          <w:ilvl w:val="3"/>
+          <w:numId w:val="1"/>
+        </w:numPr>
+      </w:pPr>
+      <w:r>
+        <w:t xml:space="preserve">Usability pertains to the layout, the location of elements, the functionality of the progressive enhancements, the </w:t>
+      </w:r>
+      <w:proofErr w:type="gramStart"/>
+      <w:r>
+        <w:t>design,</w:t>
+      </w:r>
+      <w:proofErr w:type="gramEnd"/>
+      <w:r>
+        <w:t xml:space="preserve"> the site’s inherit intuitiveness, and more. If someone can’t readily locate the navigation, for example, it would probably be classified as a usability issue, regardless of how technically accessible it may be. Many usability issues are less clear. Some teeter on the brink of accessibility. Some go further. And that brings us to a gray area.</w:t>
       </w:r>
     </w:p>
     <w:p>
@@ -349,9 +399,11 @@
           <w:numId w:val="1"/>
         </w:numPr>
       </w:pPr>
+      <w:proofErr w:type="spellStart"/>
       <w:r>
         <w:t>Webmasterworld</w:t>
       </w:r>
+      <w:proofErr w:type="spellEnd"/>
     </w:p>
     <w:p>
       <w:pPr>
@@ -374,31 +426,79 @@
         </w:numPr>
       </w:pPr>
       <w:r>
-        <w:t>Whether consciously or not, we have all learned valuable lessons from from years of study and research by usability guru Jakob Nielsen [useit.com]: 1) web users want to find what they're after quickly, and 2) if they don't know what they're after, they nevertheless want to browse quickly and access information they come across in a logical manner.</w:t>
-      </w:r>
-    </w:p>
-    <w:p>
-      <w:pPr>
-        <w:pStyle w:val="ListParagraph"/>
-        <w:numPr>
-          <w:ilvl w:val="3"/>
-          <w:numId w:val="1"/>
-        </w:numPr>
-      </w:pPr>
-      <w:r>
-        <w:t>Usability is the answer to how you can please your users and live up to the demands of an everchanging web. Internet is no longer just about having the information people are looking for. It's about providing the easiest way of finding that information.</w:t>
-      </w:r>
-    </w:p>
-    <w:p>
-      <w:pPr>
-        <w:pStyle w:val="ListParagraph"/>
-        <w:numPr>
-          <w:ilvl w:val="3"/>
-          <w:numId w:val="1"/>
-        </w:numPr>
-      </w:pPr>
-      <w:r>
-        <w:t>The same methods used to making your website accessible can typically be directly employed in making your site usable. Try navigating your site using your off hand again. Navigate your website using nothing but a keyboard. Give someone (not tech savvy) who is unfamiliar with your website the task of finding something in particular. Watch their behavior. Listen to their feedback on what worked and what did not. Then do that a thousand times more! ...or, go read some of Jakob Nielsen's articles.</w:t>
+        <w:t xml:space="preserve">Whether consciously or not, we have all learned valuable lessons from </w:t>
+      </w:r>
+      <w:proofErr w:type="spellStart"/>
+      <w:r>
+        <w:t>from</w:t>
+      </w:r>
+      <w:proofErr w:type="spellEnd"/>
+      <w:r>
+        <w:t xml:space="preserve"> years of study and research by usability guru </w:t>
+      </w:r>
+      <w:proofErr w:type="spellStart"/>
+      <w:r>
+        <w:t>Jakob</w:t>
+      </w:r>
+      <w:proofErr w:type="spellEnd"/>
+      <w:r>
+        <w:t xml:space="preserve"> Nielsen [useit.com]: 1) web users want to find what they're after quickly, and 2) if they don't know what they're after, they nevertheless want to browse quickly and access information they come across in a logical manner.</w:t>
+      </w:r>
+    </w:p>
+    <w:p>
+      <w:pPr>
+        <w:pStyle w:val="ListParagraph"/>
+        <w:numPr>
+          <w:ilvl w:val="3"/>
+          <w:numId w:val="1"/>
+        </w:numPr>
+      </w:pPr>
+      <w:r>
+        <w:t xml:space="preserve">Usability is the answer to how you can please your users and </w:t>
+      </w:r>
+      <w:proofErr w:type="gramStart"/>
+      <w:r>
+        <w:t>live</w:t>
+      </w:r>
+      <w:proofErr w:type="gramEnd"/>
+      <w:r>
+        <w:t xml:space="preserve"> up to the demands of an </w:t>
+      </w:r>
+      <w:proofErr w:type="spellStart"/>
+      <w:r>
+        <w:t>everchanging</w:t>
+      </w:r>
+      <w:proofErr w:type="spellEnd"/>
+      <w:r>
+        <w:t xml:space="preserve"> web. Internet is no longer just about having the information people are looking for. It's about providing the easiest way of finding that information.</w:t>
+      </w:r>
+    </w:p>
+    <w:p>
+      <w:pPr>
+        <w:pStyle w:val="ListParagraph"/>
+        <w:numPr>
+          <w:ilvl w:val="3"/>
+          <w:numId w:val="1"/>
+        </w:numPr>
+      </w:pPr>
+      <w:r>
+        <w:t>The same methods used to making your website accessible can typically be directly employed in making your site usable. Try navigating your site using your off hand again. Navigate your website using nothing but a keyboard. Give someone (not tech savvy) who is unfamiliar with your website the task of finding something in particular. Watch their behavior. Listen to their feedback on what worked and what did not. Then do that a thousand times more! ...</w:t>
+      </w:r>
+      <w:proofErr w:type="gramStart"/>
+      <w:r>
+        <w:t>or</w:t>
+      </w:r>
+      <w:proofErr w:type="gramEnd"/>
+      <w:r>
+        <w:t xml:space="preserve">, go read some of </w:t>
+      </w:r>
+      <w:proofErr w:type="spellStart"/>
+      <w:r>
+        <w:t>Jakob</w:t>
+      </w:r>
+      <w:proofErr w:type="spellEnd"/>
+      <w:r>
+        <w:t xml:space="preserve"> Nielsen's articles.</w:t>
       </w:r>
     </w:p>
     <w:p>
@@ -458,7 +558,15 @@
         </w:numPr>
       </w:pPr>
       <w:r>
-        <w:t>While accessibility is typically directly associated with disabilities there is so much more to consider. Accessibility means not turning anyone away, regardless of browser, internet connection speed, education, disabilities, personal preferences. So what if your visitor prefers large text and you think it will look ugly. It is their choice! So what if your buyer is using a pointer wand to make a purchase? Are you going to turn them and their money down based on a disability?</w:t>
+        <w:t xml:space="preserve">While accessibility is typically directly associated with disabilities there is so much more to consider. Accessibility means not turning anyone away, regardless of browser, </w:t>
+      </w:r>
+      <w:proofErr w:type="gramStart"/>
+      <w:r>
+        <w:t>internet</w:t>
+      </w:r>
+      <w:proofErr w:type="gramEnd"/>
+      <w:r>
+        <w:t xml:space="preserve"> connection speed, education, disabilities, personal preferences. So what if your visitor prefers large text and you think it will look ugly. It is their choice! So what if your buyer is using a pointer wand to make a purchase? Are you going to turn them and their money down based on a disability?</w:t>
       </w:r>
     </w:p>
     <w:p>
@@ -493,8 +601,13 @@
           <w:numId w:val="1"/>
         </w:numPr>
       </w:pPr>
-      <w:r>
-        <w:t>Mifsud, 2011</w:t>
+      <w:proofErr w:type="spellStart"/>
+      <w:r>
+        <w:t>Mifsud</w:t>
+      </w:r>
+      <w:proofErr w:type="spellEnd"/>
+      <w:r>
+        <w:t>, 2011</w:t>
       </w:r>
     </w:p>
     <w:p>
@@ -581,22 +694,25 @@
         </w:numPr>
       </w:pPr>
       <w:r>
-        <w:t>I had no problem viewing our website with Safari and Firefox from MacOSX.</w:t>
-      </w:r>
-      <w:r>
-        <w:t xml:space="preserve"> I did find the following issue though:</w:t>
-      </w:r>
-    </w:p>
-    <w:p>
-      <w:pPr>
-        <w:pStyle w:val="ListParagraph"/>
-        <w:numPr>
-          <w:ilvl w:val="3"/>
-          <w:numId w:val="1"/>
-        </w:numPr>
-      </w:pPr>
-      <w:r>
-        <w:t>Client-side validation for the form on the About Us section worked in Firefox, but</w:t>
+        <w:t>About Us page</w:t>
+      </w:r>
+      <w:r>
+        <w:t xml:space="preserve"> (Page that I was responsible for</w:t>
+      </w:r>
+      <w:r>
+        <w:t>:</w:t>
+      </w:r>
+    </w:p>
+    <w:p>
+      <w:pPr>
+        <w:pStyle w:val="ListParagraph"/>
+        <w:numPr>
+          <w:ilvl w:val="3"/>
+          <w:numId w:val="1"/>
+        </w:numPr>
+      </w:pPr>
+      <w:r>
+        <w:t>Client-side validation for the form section worked in Firefox, but</w:t>
       </w:r>
       <w:r>
         <w:t xml:space="preserve"> did not work with Safari.</w:t>
@@ -615,36 +731,81 @@
       <w:pPr>
         <w:pStyle w:val="ListParagraph"/>
         <w:numPr>
+          <w:ilvl w:val="3"/>
+          <w:numId w:val="1"/>
+        </w:numPr>
+      </w:pPr>
+      <w:r>
+        <w:t xml:space="preserve">I see the following issues using </w:t>
+      </w:r>
+      <w:proofErr w:type="spellStart"/>
+      <w:r>
+        <w:t>iOS</w:t>
+      </w:r>
+      <w:proofErr w:type="spellEnd"/>
+      <w:r>
+        <w:t xml:space="preserve"> from my </w:t>
+      </w:r>
+      <w:proofErr w:type="spellStart"/>
+      <w:r>
+        <w:t>iPad</w:t>
+      </w:r>
+      <w:proofErr w:type="spellEnd"/>
+      <w:r>
+        <w:t xml:space="preserve"> and iPhone:</w:t>
+      </w:r>
+    </w:p>
+    <w:p>
+      <w:pPr>
+        <w:pStyle w:val="ListParagraph"/>
+        <w:numPr>
+          <w:ilvl w:val="4"/>
+          <w:numId w:val="1"/>
+        </w:numPr>
+      </w:pPr>
+      <w:r>
+        <w:t xml:space="preserve">Client-side </w:t>
+      </w:r>
+      <w:r>
+        <w:t>validation for the form on the About U</w:t>
+      </w:r>
+      <w:r>
+        <w:t>s section does not work.</w:t>
+      </w:r>
+      <w:r>
+        <w:t xml:space="preserve"> This was done with popup windows.</w:t>
+      </w:r>
+    </w:p>
+    <w:p>
+      <w:pPr>
+        <w:pStyle w:val="ListParagraph"/>
+        <w:numPr>
           <w:ilvl w:val="2"/>
           <w:numId w:val="1"/>
         </w:numPr>
       </w:pPr>
       <w:r>
-        <w:t>I see the following issues using iOS from my iPad and iPhone:</w:t>
-      </w:r>
-    </w:p>
-    <w:p>
-      <w:pPr>
-        <w:pStyle w:val="ListParagraph"/>
-        <w:numPr>
-          <w:ilvl w:val="3"/>
-          <w:numId w:val="1"/>
-        </w:numPr>
-      </w:pPr>
-      <w:r>
-        <w:t xml:space="preserve">Client-side </w:t>
-      </w:r>
-      <w:r>
-        <w:t>validation for the form on the About U</w:t>
-      </w:r>
-      <w:r>
-        <w:t>s section does not work.</w:t>
-      </w:r>
-      <w:r>
-        <w:t xml:space="preserve"> This was done with popup windows.</w:t>
-      </w:r>
-      <w:r>
-        <w:t xml:space="preserve"> This was my page.</w:t>
+        <w:t>Menu page:</w:t>
+      </w:r>
+    </w:p>
+    <w:p>
+      <w:pPr>
+        <w:pStyle w:val="ListParagraph"/>
+        <w:numPr>
+          <w:ilvl w:val="3"/>
+          <w:numId w:val="1"/>
+        </w:numPr>
+      </w:pPr>
+      <w:r>
+        <w:t xml:space="preserve">The descriptions of the menu items displayed inconsistently when viewed on different browsers and operating systems (Mac OSX and </w:t>
+      </w:r>
+      <w:proofErr w:type="spellStart"/>
+      <w:r>
+        <w:t>iOS</w:t>
+      </w:r>
+      <w:proofErr w:type="spellEnd"/>
+      <w:r>
+        <w:t>).</w:t>
       </w:r>
     </w:p>
     <w:p>
@@ -671,6 +832,18 @@
         </w:numPr>
       </w:pPr>
       <w:r>
+        <w:t>All pages:</w:t>
+      </w:r>
+    </w:p>
+    <w:p>
+      <w:pPr>
+        <w:pStyle w:val="ListParagraph"/>
+        <w:numPr>
+          <w:ilvl w:val="3"/>
+          <w:numId w:val="1"/>
+        </w:numPr>
+      </w:pPr>
+      <w:r>
         <w:t>The menu, location, about us, and register pages all have a form for the user to give their names, email addresses</w:t>
       </w:r>
       <w:r>
@@ -680,7 +853,13 @@
         <w:t xml:space="preserve">do this. </w:t>
       </w:r>
       <w:r>
-        <w:t xml:space="preserve">However, each of the team members were responsible for one of these pages, so in the interest of demonstrating the ability to create functional forms, this was done on </w:t>
+        <w:t xml:space="preserve">However, each of the team members </w:t>
+      </w:r>
+      <w:r>
+        <w:t>was</w:t>
+      </w:r>
+      <w:r>
+        <w:t xml:space="preserve"> responsible for one of these pages, so in the interest of demonstrating the ability to create functional forms, this was done on </w:t>
       </w:r>
       <w:r>
         <w:t>each page</w:t>
@@ -693,12 +872,69 @@
       <w:pPr>
         <w:pStyle w:val="ListParagraph"/>
         <w:numPr>
+          <w:ilvl w:val="3"/>
+          <w:numId w:val="1"/>
+        </w:numPr>
+      </w:pPr>
+      <w:r>
+        <w:t>The Google site search was not functional.</w:t>
+      </w:r>
+    </w:p>
+    <w:p>
+      <w:pPr>
+        <w:pStyle w:val="ListParagraph"/>
+        <w:numPr>
           <w:ilvl w:val="2"/>
           <w:numId w:val="1"/>
         </w:numPr>
       </w:pPr>
       <w:r>
-        <w:t xml:space="preserve">The menu pages has a button to display the current date and time. Again, this was probably done to demonstrate the student’s coding ability. However, if this </w:t>
+        <w:t>M</w:t>
+      </w:r>
+      <w:r>
+        <w:t>enu page</w:t>
+      </w:r>
+      <w:r>
+        <w:t>:</w:t>
+      </w:r>
+    </w:p>
+    <w:p>
+      <w:pPr>
+        <w:pStyle w:val="ListParagraph"/>
+        <w:numPr>
+          <w:ilvl w:val="3"/>
+          <w:numId w:val="1"/>
+        </w:numPr>
+      </w:pPr>
+      <w:r>
+        <w:t xml:space="preserve">The drawings of the </w:t>
+      </w:r>
+      <w:r>
+        <w:t>sandwich</w:t>
+      </w:r>
+      <w:r>
+        <w:t xml:space="preserve"> obstructed the view of the menu item</w:t>
+      </w:r>
+      <w:r>
+        <w:t>s</w:t>
+      </w:r>
+      <w:r>
+        <w:t xml:space="preserve"> 2, 3, and 4.</w:t>
+      </w:r>
+    </w:p>
+    <w:p>
+      <w:pPr>
+        <w:pStyle w:val="ListParagraph"/>
+        <w:numPr>
+          <w:ilvl w:val="3"/>
+          <w:numId w:val="1"/>
+        </w:numPr>
+      </w:pPr>
+      <w:r>
+        <w:t>Has</w:t>
+      </w:r>
+      <w:r>
+        <w:t xml:space="preserve"> a button to display the current date and time. Again, this was probably done to demonstrate the student’s coding ability. However, if this </w:t>
       </w:r>
       <w:r>
         <w:t>were</w:t>
@@ -711,6 +947,33 @@
       <w:pPr>
         <w:pStyle w:val="ListParagraph"/>
         <w:numPr>
+          <w:ilvl w:val="2"/>
+          <w:numId w:val="1"/>
+        </w:numPr>
+      </w:pPr>
+      <w:r>
+        <w:t>Register page:</w:t>
+      </w:r>
+    </w:p>
+    <w:p>
+      <w:pPr>
+        <w:pStyle w:val="ListParagraph"/>
+        <w:numPr>
+          <w:ilvl w:val="3"/>
+          <w:numId w:val="1"/>
+        </w:numPr>
+      </w:pPr>
+      <w:r>
+        <w:t>The button at the bottom of the page “What’s Your Favorite Mean?” was not functional.</w:t>
+      </w:r>
+      <w:r>
+        <w:t xml:space="preserve"> I would recommend removing it or perhaps having it lead to another webpage where the user could input more information.</w:t>
+      </w:r>
+    </w:p>
+    <w:p>
+      <w:pPr>
+        <w:pStyle w:val="ListParagraph"/>
+        <w:numPr>
           <w:ilvl w:val="0"/>
           <w:numId w:val="1"/>
         </w:numPr>
@@ -718,6 +981,9 @@
       <w:r>
         <w:t>Other group’s website</w:t>
       </w:r>
+      <w:r>
+        <w:t xml:space="preserve"> (Group 3)</w:t>
+      </w:r>
     </w:p>
     <w:p>
       <w:pPr>
@@ -729,6 +995,413 @@
       </w:pPr>
       <w:r>
         <w:t>Accessibility critique</w:t>
+      </w:r>
+    </w:p>
+    <w:p>
+      <w:pPr>
+        <w:pStyle w:val="ListParagraph"/>
+        <w:numPr>
+          <w:ilvl w:val="2"/>
+          <w:numId w:val="1"/>
+        </w:numPr>
+      </w:pPr>
+      <w:r>
+        <w:t>All pages had a similar experience when I attempted to access them using:</w:t>
+      </w:r>
+    </w:p>
+    <w:p>
+      <w:pPr>
+        <w:pStyle w:val="ListParagraph"/>
+        <w:numPr>
+          <w:ilvl w:val="3"/>
+          <w:numId w:val="1"/>
+        </w:numPr>
+      </w:pPr>
+      <w:proofErr w:type="spellStart"/>
+      <w:r>
+        <w:t>MacOSX</w:t>
+      </w:r>
+      <w:proofErr w:type="spellEnd"/>
+      <w:r>
+        <w:t xml:space="preserve"> (Safari and Firefox)</w:t>
+      </w:r>
+    </w:p>
+    <w:p>
+      <w:pPr>
+        <w:pStyle w:val="ListParagraph"/>
+        <w:numPr>
+          <w:ilvl w:val="3"/>
+          <w:numId w:val="1"/>
+        </w:numPr>
+      </w:pPr>
+      <w:proofErr w:type="spellStart"/>
+      <w:proofErr w:type="gramStart"/>
+      <w:r>
+        <w:t>iOS</w:t>
+      </w:r>
+      <w:proofErr w:type="spellEnd"/>
+      <w:proofErr w:type="gramEnd"/>
+      <w:r>
+        <w:t xml:space="preserve"> (Safari).</w:t>
+      </w:r>
+    </w:p>
+    <w:p>
+      <w:pPr>
+        <w:pStyle w:val="ListParagraph"/>
+        <w:numPr>
+          <w:ilvl w:val="1"/>
+          <w:numId w:val="1"/>
+        </w:numPr>
+      </w:pPr>
+      <w:r>
+        <w:t>Usability critique</w:t>
+      </w:r>
+    </w:p>
+    <w:p>
+      <w:pPr>
+        <w:pStyle w:val="ListParagraph"/>
+        <w:numPr>
+          <w:ilvl w:val="2"/>
+          <w:numId w:val="1"/>
+        </w:numPr>
+      </w:pPr>
+      <w:r>
+        <w:t>Home page:</w:t>
+      </w:r>
+    </w:p>
+    <w:p>
+      <w:pPr>
+        <w:pStyle w:val="ListParagraph"/>
+        <w:numPr>
+          <w:ilvl w:val="3"/>
+          <w:numId w:val="1"/>
+        </w:numPr>
+      </w:pPr>
+      <w:r>
+        <w:t>The 5 descriptions “</w:t>
+      </w:r>
+      <w:proofErr w:type="spellStart"/>
+      <w:r>
+        <w:t>Lorem</w:t>
+      </w:r>
+      <w:proofErr w:type="spellEnd"/>
+      <w:r>
+        <w:t xml:space="preserve"> </w:t>
+      </w:r>
+      <w:proofErr w:type="spellStart"/>
+      <w:r>
+        <w:t>ipsum</w:t>
+      </w:r>
+      <w:proofErr w:type="spellEnd"/>
+      <w:r>
+        <w:t xml:space="preserve">…” looked like they were all taken from a Microsoft template. I did not immediately know what </w:t>
+      </w:r>
+      <w:proofErr w:type="spellStart"/>
+      <w:r>
+        <w:t>Softdev</w:t>
+      </w:r>
+      <w:proofErr w:type="spellEnd"/>
+      <w:r>
+        <w:t xml:space="preserve"> does.</w:t>
+      </w:r>
+    </w:p>
+    <w:p>
+      <w:pPr>
+        <w:pStyle w:val="ListParagraph"/>
+        <w:numPr>
+          <w:ilvl w:val="2"/>
+          <w:numId w:val="1"/>
+        </w:numPr>
+      </w:pPr>
+      <w:r>
+        <w:t>The following links were not functional:</w:t>
+      </w:r>
+    </w:p>
+    <w:p>
+      <w:pPr>
+        <w:pStyle w:val="ListParagraph"/>
+        <w:numPr>
+          <w:ilvl w:val="3"/>
+          <w:numId w:val="1"/>
+        </w:numPr>
+      </w:pPr>
+      <w:r>
+        <w:t>Latest Projects</w:t>
+      </w:r>
+    </w:p>
+    <w:p>
+      <w:pPr>
+        <w:pStyle w:val="ListParagraph"/>
+        <w:numPr>
+          <w:ilvl w:val="3"/>
+          <w:numId w:val="1"/>
+        </w:numPr>
+      </w:pPr>
+      <w:r>
+        <w:t>Tutorials</w:t>
+      </w:r>
+    </w:p>
+    <w:p>
+      <w:pPr>
+        <w:pStyle w:val="ListParagraph"/>
+        <w:numPr>
+          <w:ilvl w:val="3"/>
+          <w:numId w:val="1"/>
+        </w:numPr>
+      </w:pPr>
+      <w:r>
+        <w:t>Partners</w:t>
+      </w:r>
+    </w:p>
+    <w:p>
+      <w:pPr>
+        <w:pStyle w:val="ListParagraph"/>
+        <w:numPr>
+          <w:ilvl w:val="3"/>
+          <w:numId w:val="1"/>
+        </w:numPr>
+      </w:pPr>
+      <w:r>
+        <w:t xml:space="preserve">Click here for more details (All 4 </w:t>
+      </w:r>
+      <w:r>
+        <w:t>occurrences</w:t>
+      </w:r>
+      <w:r>
+        <w:t>)</w:t>
+      </w:r>
+    </w:p>
+    <w:p>
+      <w:pPr>
+        <w:pStyle w:val="ListParagraph"/>
+        <w:numPr>
+          <w:ilvl w:val="2"/>
+          <w:numId w:val="1"/>
+        </w:numPr>
+      </w:pPr>
+      <w:r>
+        <w:t xml:space="preserve">The search function </w:t>
+      </w:r>
+      <w:r>
+        <w:t>did not work.</w:t>
+      </w:r>
+    </w:p>
+    <w:p>
+      <w:pPr>
+        <w:pStyle w:val="ListParagraph"/>
+        <w:numPr>
+          <w:ilvl w:val="2"/>
+          <w:numId w:val="1"/>
+        </w:numPr>
+      </w:pPr>
+      <w:r>
+        <w:t>Profiles.html</w:t>
+      </w:r>
+    </w:p>
+    <w:p>
+      <w:pPr>
+        <w:pStyle w:val="ListParagraph"/>
+        <w:numPr>
+          <w:ilvl w:val="3"/>
+          <w:numId w:val="1"/>
+        </w:numPr>
+      </w:pPr>
+      <w:r>
+        <w:t>The Hire Now button did not seem to have an action associated with it.</w:t>
+      </w:r>
+    </w:p>
+    <w:p>
+      <w:pPr>
+        <w:pStyle w:val="ListParagraph"/>
+        <w:numPr>
+          <w:ilvl w:val="3"/>
+          <w:numId w:val="1"/>
+        </w:numPr>
+      </w:pPr>
+      <w:r>
+        <w:t>There were only 3 links on the left side, which was not consistent with the home page.</w:t>
+      </w:r>
+    </w:p>
+    <w:p>
+      <w:pPr>
+        <w:pStyle w:val="ListParagraph"/>
+        <w:numPr>
+          <w:ilvl w:val="2"/>
+          <w:numId w:val="1"/>
+        </w:numPr>
+      </w:pPr>
+      <w:r>
+        <w:t>Register page</w:t>
+      </w:r>
+    </w:p>
+    <w:p>
+      <w:pPr>
+        <w:pStyle w:val="ListParagraph"/>
+        <w:numPr>
+          <w:ilvl w:val="3"/>
+          <w:numId w:val="1"/>
+        </w:numPr>
+      </w:pPr>
+      <w:r>
+        <w:t>There was only one password field. I think it is a good idea to give the user 2 fields in to mitigate the risk that they are mistyping.</w:t>
+      </w:r>
+    </w:p>
+    <w:p>
+      <w:pPr>
+        <w:pStyle w:val="ListParagraph"/>
+        <w:numPr>
+          <w:ilvl w:val="3"/>
+          <w:numId w:val="1"/>
+        </w:numPr>
+      </w:pPr>
+      <w:r>
+        <w:t>The radio button</w:t>
+      </w:r>
+      <w:r>
+        <w:t>s for Account type were closer to the option not being selected. I would recommend that more space be placed between the radio button for developer and “Business”.</w:t>
+      </w:r>
+    </w:p>
+    <w:p>
+      <w:pPr>
+        <w:pStyle w:val="ListParagraph"/>
+        <w:numPr>
+          <w:ilvl w:val="3"/>
+          <w:numId w:val="1"/>
+        </w:numPr>
+      </w:pPr>
+      <w:r>
+        <w:t xml:space="preserve">When attempting to register, all fields cleared when my password did not fulfill the requirements. </w:t>
+      </w:r>
+      <w:r>
+        <w:t>I recommend that the requirements be stated on the page, and that all fields do not clear if a requirement is not met.</w:t>
+      </w:r>
+    </w:p>
+    <w:p>
+      <w:pPr>
+        <w:pStyle w:val="ListParagraph"/>
+        <w:numPr>
+          <w:ilvl w:val="3"/>
+          <w:numId w:val="1"/>
+        </w:numPr>
+      </w:pPr>
+      <w:r>
+        <w:t>When finishing registration, I recommend that an email confirmation be sent to the user.</w:t>
+      </w:r>
+    </w:p>
+    <w:p>
+      <w:pPr>
+        <w:pStyle w:val="ListParagraph"/>
+        <w:numPr>
+          <w:ilvl w:val="2"/>
+          <w:numId w:val="1"/>
+        </w:numPr>
+      </w:pPr>
+      <w:r>
+        <w:t>CPostReq.html</w:t>
+      </w:r>
+    </w:p>
+    <w:p>
+      <w:pPr>
+        <w:pStyle w:val="ListParagraph"/>
+        <w:numPr>
+          <w:ilvl w:val="3"/>
+          <w:numId w:val="1"/>
+        </w:numPr>
+      </w:pPr>
+      <w:r>
+        <w:t>The field “Estimated budget per week” was unclear to me. I recommend specifying units (dollars, GBP, etc.)</w:t>
+      </w:r>
+    </w:p>
+    <w:p>
+      <w:pPr>
+        <w:pStyle w:val="ListParagraph"/>
+        <w:numPr>
+          <w:ilvl w:val="3"/>
+          <w:numId w:val="1"/>
+        </w:numPr>
+      </w:pPr>
+      <w:r>
+        <w:t>When submitting a project, I received the error message “</w:t>
+      </w:r>
+      <w:r>
+        <w:t>Error: You have not provided the project length. Go back and try again.</w:t>
+      </w:r>
+      <w:proofErr w:type="gramStart"/>
+      <w:r>
+        <w:t>”.</w:t>
+      </w:r>
+      <w:proofErr w:type="gramEnd"/>
+      <w:r>
+        <w:t xml:space="preserve"> There was no such option on the web page.</w:t>
+      </w:r>
+    </w:p>
+    <w:p>
+      <w:pPr>
+        <w:pStyle w:val="ListParagraph"/>
+        <w:numPr>
+          <w:ilvl w:val="2"/>
+          <w:numId w:val="1"/>
+        </w:numPr>
+      </w:pPr>
+      <w:r>
+        <w:t>ContactUs</w:t>
+      </w:r>
+      <w:r>
+        <w:t>.html</w:t>
+      </w:r>
+    </w:p>
+    <w:p>
+      <w:pPr>
+        <w:pStyle w:val="ListParagraph"/>
+        <w:numPr>
+          <w:ilvl w:val="3"/>
+          <w:numId w:val="1"/>
+        </w:numPr>
+      </w:pPr>
+      <w:r>
+        <w:t>There were a limited number of countries available for selection in the Country drop down menu.</w:t>
+      </w:r>
+      <w:r>
+        <w:t xml:space="preserve"> I recommend making all countries available.</w:t>
+      </w:r>
+    </w:p>
+    <w:p>
+      <w:pPr>
+        <w:pStyle w:val="ListParagraph"/>
+        <w:numPr>
+          <w:ilvl w:val="3"/>
+          <w:numId w:val="1"/>
+        </w:numPr>
+      </w:pPr>
+      <w:r>
+        <w:t xml:space="preserve">Clicking the submit button </w:t>
+      </w:r>
+      <w:r>
+        <w:t>did not work.</w:t>
+      </w:r>
+    </w:p>
+    <w:p>
+      <w:pPr>
+        <w:pStyle w:val="ListParagraph"/>
+        <w:numPr>
+          <w:ilvl w:val="2"/>
+          <w:numId w:val="1"/>
+        </w:numPr>
+      </w:pPr>
+      <w:r>
+        <w:t>BrowseProjects.html</w:t>
+      </w:r>
+    </w:p>
+    <w:p>
+      <w:pPr>
+        <w:pStyle w:val="ListParagraph"/>
+        <w:numPr>
+          <w:ilvl w:val="3"/>
+          <w:numId w:val="1"/>
+        </w:numPr>
+      </w:pPr>
+      <w:r>
+        <w:t>None of the links on the left side were functional.</w:t>
       </w:r>
       <w:bookmarkStart w:id="0" w:name="_GoBack"/>
       <w:bookmarkEnd w:id="0"/>
@@ -737,18 +1410,6 @@
       <w:pPr>
         <w:pStyle w:val="ListParagraph"/>
         <w:numPr>
-          <w:ilvl w:val="1"/>
-          <w:numId w:val="1"/>
-        </w:numPr>
-      </w:pPr>
-      <w:r>
-        <w:t>Usability critique</w:t>
-      </w:r>
-    </w:p>
-    <w:p>
-      <w:pPr>
-        <w:pStyle w:val="ListParagraph"/>
-        <w:numPr>
           <w:ilvl w:val="0"/>
           <w:numId w:val="1"/>
         </w:numPr>
@@ -771,8 +1432,13 @@
     </w:p>
     <w:p/>
     <w:p>
-      <w:r>
-        <w:t xml:space="preserve">Cherim, M. (2007) </w:t>
+      <w:proofErr w:type="spellStart"/>
+      <w:r>
+        <w:t>Cherim</w:t>
+      </w:r>
+      <w:proofErr w:type="spellEnd"/>
+      <w:r>
+        <w:t xml:space="preserve">, M. (2007) </w:t>
       </w:r>
       <w:r>
         <w:rPr>
@@ -797,8 +1463,14 @@
     </w:p>
     <w:p/>
     <w:p>
-      <w:r>
-        <w:t>Mifsud, J. (2011) ‘</w:t>
+      <w:proofErr w:type="spellStart"/>
+      <w:proofErr w:type="gramStart"/>
+      <w:r>
+        <w:t>Mifsud</w:t>
+      </w:r>
+      <w:proofErr w:type="spellEnd"/>
+      <w:r>
+        <w:t>, J. (2011) ‘</w:t>
       </w:r>
       <w:r>
         <w:t>The Difference between Web Site Usability and Accessibility</w:t>
@@ -806,14 +1478,26 @@
       <w:r>
         <w:t xml:space="preserve">’, </w:t>
       </w:r>
+      <w:proofErr w:type="spellStart"/>
       <w:r>
         <w:rPr>
           <w:i/>
         </w:rPr>
-        <w:t xml:space="preserve">UsabilityGeek </w:t>
-      </w:r>
-      <w:r>
-        <w:t xml:space="preserve">[Online]. Available from: </w:t>
+        <w:t>UsabilityGeek</w:t>
+      </w:r>
+      <w:proofErr w:type="spellEnd"/>
+      <w:r>
+        <w:rPr>
+          <w:i/>
+        </w:rPr>
+        <w:t xml:space="preserve"> </w:t>
+      </w:r>
+      <w:r>
+        <w:t>[Online].</w:t>
+      </w:r>
+      <w:proofErr w:type="gramEnd"/>
+      <w:r>
+        <w:t xml:space="preserve"> Available from: </w:t>
       </w:r>
       <w:hyperlink r:id="rId7" w:history="1">
         <w:r>

</xml_diff>